<commit_message>
Atualização de arquivos da aula 04
Atualização de arquivos da aula 04
</commit_message>
<xml_diff>
--- a/Aula04/Pesquisa.docx
+++ b/Aula04/Pesquisa.docx
@@ -9,31 +9,37 @@
           <w:rFonts w:asciiTheme="minorHAnsi" w:hAnsiTheme="minorHAnsi" w:cstheme="minorHAnsi"/>
           <w:b/>
           <w:smallCaps/>
+          <w:noProof/>
           <w:sz w:val="36"/>
           <w:szCs w:val="36"/>
         </w:rPr>
       </w:pPr>
-      <w:r>
-        <w:rPr>
-          <w:rFonts w:asciiTheme="minorHAnsi" w:eastAsia="MS Mincho" w:hAnsiTheme="minorHAnsi" w:cstheme="minorHAnsi"/>
-          <w:b/>
+    </w:p>
+    <w:p>
+      <w:pPr>
+        <w:jc w:val="center"/>
+        <w:rPr>
+          <w:rFonts w:asciiTheme="minorHAnsi" w:hAnsiTheme="minorHAnsi" w:cstheme="minorHAnsi"/>
+          <w:b/>
+          <w:smallCaps/>
+          <w:sz w:val="36"/>
+          <w:szCs w:val="36"/>
+        </w:rPr>
+      </w:pPr>
+      <w:r>
+        <w:rPr>
+          <w:rFonts w:asciiTheme="minorHAnsi" w:hAnsiTheme="minorHAnsi" w:cstheme="minorHAnsi"/>
+          <w:b/>
+          <w:smallCaps/>
           <w:noProof/>
-          <w:sz w:val="40"/>
-          <w:szCs w:val="40"/>
+          <w:sz w:val="36"/>
+          <w:szCs w:val="36"/>
         </w:rPr>
         <w:drawing>
-          <wp:anchor distT="0" distB="0" distL="114300" distR="114300" simplePos="0" relativeHeight="251657216" behindDoc="0" locked="0" layoutInCell="1" allowOverlap="1" wp14:anchorId="1EECC375" wp14:editId="7C1319B8">
-            <wp:simplePos x="0" y="0"/>
-            <wp:positionH relativeFrom="margin">
-              <wp:posOffset>313690</wp:posOffset>
-            </wp:positionH>
-            <wp:positionV relativeFrom="paragraph">
-              <wp:posOffset>52070</wp:posOffset>
-            </wp:positionV>
-            <wp:extent cx="5324475" cy="1932305"/>
-            <wp:effectExtent l="38100" t="38100" r="47625" b="29845"/>
-            <wp:wrapTopAndBottom/>
-            <wp:docPr id="1" name="Imagem 1" descr="Logo_maua"/>
+          <wp:inline distT="0" distB="0" distL="0" distR="0">
+            <wp:extent cx="5399635" cy="2318918"/>
+            <wp:effectExtent l="0" t="0" r="0" b="5715"/>
+            <wp:docPr id="2" name="Imagem 2" descr="C:\Users\User\Google Drive\MAUÁ\Diversos\Logo-Maua-FundoAzul.png"/>
             <wp:cNvGraphicFramePr>
               <a:graphicFrameLocks xmlns:a="http://schemas.openxmlformats.org/drawingml/2006/main" noChangeAspect="1"/>
             </wp:cNvGraphicFramePr>
@@ -41,57 +47,44 @@
               <a:graphicData uri="http://schemas.openxmlformats.org/drawingml/2006/picture">
                 <pic:pic xmlns:pic="http://schemas.openxmlformats.org/drawingml/2006/picture">
                   <pic:nvPicPr>
-                    <pic:cNvPr id="0" name="Picture 2" descr="Logo_maua"/>
+                    <pic:cNvPr id="0" name="Picture 1" descr="C:\Users\User\Google Drive\MAUÁ\Diversos\Logo-Maua-FundoAzul.png"/>
                     <pic:cNvPicPr>
                       <a:picLocks noChangeAspect="1" noChangeArrowheads="1"/>
                     </pic:cNvPicPr>
                   </pic:nvPicPr>
-                  <pic:blipFill>
-                    <a:blip r:embed="rId8" cstate="print">
-                      <a:duotone>
-                        <a:schemeClr val="accent1">
-                          <a:shade val="45000"/>
-                          <a:satMod val="135000"/>
-                        </a:schemeClr>
-                        <a:prstClr val="white"/>
-                      </a:duotone>
+                  <pic:blipFill rotWithShape="1">
+                    <a:blip r:embed="rId8">
                       <a:extLst>
                         <a:ext uri="{28A0092B-C50C-407E-A947-70E740481C1C}">
                           <a14:useLocalDpi xmlns:a14="http://schemas.microsoft.com/office/drawing/2010/main" val="0"/>
                         </a:ext>
                       </a:extLst>
                     </a:blip>
-                    <a:srcRect/>
-                    <a:stretch>
-                      <a:fillRect/>
-                    </a:stretch>
+                    <a:srcRect t="30886" b="26168"/>
+                    <a:stretch/>
                   </pic:blipFill>
                   <pic:spPr bwMode="auto">
                     <a:xfrm>
                       <a:off x="0" y="0"/>
-                      <a:ext cx="5324475" cy="1932305"/>
+                      <a:ext cx="5400040" cy="2319092"/>
                     </a:xfrm>
                     <a:prstGeom prst="rect">
                       <a:avLst/>
                     </a:prstGeom>
-                    <a:ln w="38100" cap="sq">
-                      <a:solidFill>
-                        <a:schemeClr val="tx2"/>
-                      </a:solidFill>
-                      <a:miter lim="800000"/>
+                    <a:noFill/>
+                    <a:ln>
+                      <a:noFill/>
                     </a:ln>
-                    <a:effectLst/>
+                    <a:extLst>
+                      <a:ext uri="{53640926-AAD7-44D8-BBD7-CCE9431645EC}">
+                        <a14:shadowObscured xmlns:a14="http://schemas.microsoft.com/office/drawing/2010/main"/>
+                      </a:ext>
+                    </a:extLst>
                   </pic:spPr>
                 </pic:pic>
               </a:graphicData>
             </a:graphic>
-            <wp14:sizeRelH relativeFrom="margin">
-              <wp14:pctWidth>0</wp14:pctWidth>
-            </wp14:sizeRelH>
-            <wp14:sizeRelV relativeFrom="margin">
-              <wp14:pctHeight>0</wp14:pctHeight>
-            </wp14:sizeRelV>
-          </wp:anchor>
+          </wp:inline>
         </w:drawing>
       </w:r>
     </w:p>
@@ -753,7 +746,6 @@
           <w:sz w:val="32"/>
           <w:u w:val="single"/>
         </w:rPr>
-        <w:lastRenderedPageBreak/>
         <w:t xml:space="preserve">                                                     </w:t>
       </w:r>
       <w:r>
@@ -799,7 +791,7 @@
           <w:sz w:val="40"/>
           <w:u w:val="single"/>
         </w:rPr>
-        <w:t>TÍTULO 1</w:t>
+        <w:t>Periféricos</w:t>
       </w:r>
     </w:p>
     <w:p>
@@ -840,39 +832,1449 @@
           <w:sz w:val="28"/>
           <w:u w:val="single"/>
         </w:rPr>
-        <w:t>Título 2</w:t>
-      </w:r>
-    </w:p>
-    <w:p>
-      <w:pPr>
-        <w:autoSpaceDE w:val="0"/>
-        <w:autoSpaceDN w:val="0"/>
-        <w:adjustRightInd w:val="0"/>
+        <w:t xml:space="preserve">RTC – Real Time </w:t>
+      </w:r>
+      <w:proofErr w:type="spellStart"/>
+      <w:r>
+        <w:rPr>
+          <w:rFonts w:asciiTheme="minorHAnsi" w:hAnsiTheme="minorHAnsi" w:cstheme="minorHAnsi"/>
+          <w:i/>
+          <w:sz w:val="28"/>
+          <w:u w:val="single"/>
+        </w:rPr>
+        <w:t>Clock</w:t>
+      </w:r>
+      <w:proofErr w:type="spellEnd"/>
+    </w:p>
+    <w:p>
+      <w:pPr>
+        <w:pStyle w:val="SemEspaamento"/>
         <w:jc w:val="both"/>
-      </w:pPr>
-    </w:p>
-    <w:p>
-      <w:pPr>
-        <w:spacing w:line="360" w:lineRule="auto"/>
+        <w:rPr>
+          <w:rFonts w:asciiTheme="minorHAnsi" w:hAnsiTheme="minorHAnsi"/>
+          <w:lang w:eastAsia="en-US"/>
+        </w:rPr>
+      </w:pPr>
+      <w:r>
+        <w:rPr>
+          <w:rFonts w:asciiTheme="minorHAnsi" w:hAnsiTheme="minorHAnsi"/>
+          <w:lang w:eastAsia="en-US"/>
+        </w:rPr>
+        <w:t>O RTC é</w:t>
+      </w:r>
+      <w:r>
+        <w:rPr>
+          <w:rFonts w:asciiTheme="minorHAnsi" w:hAnsiTheme="minorHAnsi"/>
+          <w:lang w:eastAsia="en-US"/>
+        </w:rPr>
+        <w:t xml:space="preserve"> um</w:t>
+      </w:r>
+      <w:r>
+        <w:rPr>
+          <w:rFonts w:asciiTheme="minorHAnsi" w:hAnsiTheme="minorHAnsi"/>
+          <w:lang w:eastAsia="en-US"/>
+        </w:rPr>
+        <w:t xml:space="preserve"> periférico responsável por fo</w:t>
+      </w:r>
+      <w:r>
+        <w:rPr>
+          <w:rFonts w:asciiTheme="minorHAnsi" w:hAnsiTheme="minorHAnsi"/>
+          <w:lang w:eastAsia="en-US"/>
+        </w:rPr>
+        <w:t>r</w:t>
+      </w:r>
+      <w:r>
+        <w:rPr>
+          <w:rFonts w:asciiTheme="minorHAnsi" w:hAnsiTheme="minorHAnsi"/>
+          <w:lang w:eastAsia="en-US"/>
+        </w:rPr>
+        <w:t>necer um CLOCK (oscilação) confi</w:t>
+      </w:r>
+      <w:r>
+        <w:rPr>
+          <w:rFonts w:asciiTheme="minorHAnsi" w:hAnsiTheme="minorHAnsi"/>
+          <w:lang w:eastAsia="en-US"/>
+        </w:rPr>
+        <w:t>á</w:t>
+      </w:r>
+      <w:r>
+        <w:rPr>
+          <w:rFonts w:asciiTheme="minorHAnsi" w:hAnsiTheme="minorHAnsi"/>
+          <w:lang w:eastAsia="en-US"/>
+        </w:rPr>
+        <w:t>vel, ou seja, que varie pouco com a temperatura</w:t>
+      </w:r>
+      <w:r>
+        <w:rPr>
+          <w:rFonts w:asciiTheme="minorHAnsi" w:hAnsiTheme="minorHAnsi"/>
+          <w:lang w:eastAsia="en-US"/>
+        </w:rPr>
+        <w:t xml:space="preserve"> ou outros fatores que comprometem a conduções de semicondutores</w:t>
+      </w:r>
+      <w:r>
+        <w:rPr>
+          <w:rFonts w:asciiTheme="minorHAnsi" w:hAnsiTheme="minorHAnsi"/>
+          <w:lang w:eastAsia="en-US"/>
+        </w:rPr>
+        <w:t>.</w:t>
+      </w:r>
+      <w:r>
+        <w:rPr>
+          <w:rFonts w:asciiTheme="minorHAnsi" w:hAnsiTheme="minorHAnsi"/>
+          <w:lang w:eastAsia="en-US"/>
+        </w:rPr>
+        <w:t xml:space="preserve"> Por possuir uma relativa baixa variação no período de oscilação,</w:t>
+      </w:r>
+      <w:r>
+        <w:rPr>
+          <w:rFonts w:asciiTheme="minorHAnsi" w:hAnsiTheme="minorHAnsi"/>
+          <w:lang w:eastAsia="en-US"/>
+        </w:rPr>
+        <w:t xml:space="preserve"> </w:t>
+      </w:r>
+      <w:r>
+        <w:rPr>
+          <w:rFonts w:asciiTheme="minorHAnsi" w:hAnsiTheme="minorHAnsi"/>
+          <w:lang w:eastAsia="en-US"/>
+        </w:rPr>
+        <w:t>p</w:t>
+      </w:r>
+      <w:r>
+        <w:rPr>
+          <w:rFonts w:asciiTheme="minorHAnsi" w:hAnsiTheme="minorHAnsi"/>
+          <w:lang w:eastAsia="en-US"/>
+        </w:rPr>
+        <w:t>ode ser aplicado em como fonte para aplicações que necessitam de precisão como relógios</w:t>
+      </w:r>
+      <w:r>
+        <w:rPr>
+          <w:rFonts w:asciiTheme="minorHAnsi" w:hAnsiTheme="minorHAnsi"/>
+          <w:lang w:eastAsia="en-US"/>
+        </w:rPr>
+        <w:t xml:space="preserve"> que ao utilizá-lo terão contagens confiáveis de tempo e levarão mais tempo até terem que ser reconfigurados ou sincronizados.</w:t>
+      </w:r>
+    </w:p>
+    <w:p>
+      <w:pPr>
+        <w:pStyle w:val="SemEspaamento"/>
+        <w:rPr>
+          <w:rFonts w:asciiTheme="minorHAnsi" w:hAnsiTheme="minorHAnsi"/>
+          <w:lang w:eastAsia="en-US"/>
+        </w:rPr>
+      </w:pPr>
+    </w:p>
+    <w:p>
+      <w:pPr>
+        <w:ind w:firstLine="720"/>
+        <w:jc w:val="center"/>
+        <w:rPr>
+          <w:rFonts w:asciiTheme="minorHAnsi" w:hAnsiTheme="minorHAnsi" w:cstheme="minorHAnsi"/>
+          <w:i/>
+          <w:sz w:val="28"/>
+          <w:u w:val="single"/>
+        </w:rPr>
+      </w:pPr>
+      <w:r>
+        <w:rPr>
+          <w:rFonts w:asciiTheme="minorHAnsi" w:hAnsiTheme="minorHAnsi"/>
+          <w:lang w:eastAsia="en-US"/>
+        </w:rPr>
+        <w:t xml:space="preserve"> </w:t>
+      </w:r>
+      <w:r>
+        <w:rPr>
+          <w:rFonts w:asciiTheme="minorHAnsi" w:hAnsiTheme="minorHAnsi" w:cstheme="minorHAnsi"/>
+          <w:i/>
+          <w:sz w:val="28"/>
+          <w:u w:val="single"/>
+        </w:rPr>
+        <w:t>1.</w:t>
+      </w:r>
+      <w:r>
+        <w:rPr>
+          <w:rFonts w:asciiTheme="minorHAnsi" w:hAnsiTheme="minorHAnsi" w:cstheme="minorHAnsi"/>
+          <w:i/>
+          <w:sz w:val="28"/>
+          <w:u w:val="single"/>
+        </w:rPr>
+        <w:t>2</w:t>
+      </w:r>
+      <w:r>
+        <w:rPr>
+          <w:rFonts w:asciiTheme="minorHAnsi" w:hAnsiTheme="minorHAnsi" w:cstheme="minorHAnsi"/>
+          <w:i/>
+          <w:sz w:val="28"/>
+          <w:u w:val="single"/>
+        </w:rPr>
+        <w:t xml:space="preserve"> </w:t>
+      </w:r>
+      <w:r>
+        <w:rPr>
+          <w:rFonts w:asciiTheme="minorHAnsi" w:hAnsiTheme="minorHAnsi" w:cstheme="minorHAnsi"/>
+          <w:i/>
+          <w:sz w:val="28"/>
+          <w:u w:val="single"/>
+        </w:rPr>
+        <w:t>TC – Time</w:t>
+      </w:r>
+      <w:r>
+        <w:rPr>
+          <w:rFonts w:asciiTheme="minorHAnsi" w:hAnsiTheme="minorHAnsi" w:cstheme="minorHAnsi"/>
+          <w:i/>
+          <w:sz w:val="28"/>
+          <w:u w:val="single"/>
+        </w:rPr>
+        <w:t>r/</w:t>
+      </w:r>
+      <w:proofErr w:type="spellStart"/>
+      <w:r>
+        <w:rPr>
+          <w:rFonts w:asciiTheme="minorHAnsi" w:hAnsiTheme="minorHAnsi" w:cstheme="minorHAnsi"/>
+          <w:i/>
+          <w:sz w:val="28"/>
+          <w:u w:val="single"/>
+        </w:rPr>
+        <w:t>C</w:t>
+      </w:r>
+      <w:r>
+        <w:rPr>
+          <w:rFonts w:asciiTheme="minorHAnsi" w:hAnsiTheme="minorHAnsi" w:cstheme="minorHAnsi"/>
+          <w:i/>
+          <w:sz w:val="28"/>
+          <w:u w:val="single"/>
+        </w:rPr>
+        <w:t>ounter</w:t>
+      </w:r>
+      <w:proofErr w:type="spellEnd"/>
+    </w:p>
+    <w:p>
+      <w:pPr>
+        <w:pStyle w:val="SemEspaamento"/>
         <w:jc w:val="both"/>
         <w:rPr>
           <w:rFonts w:asciiTheme="minorHAnsi" w:hAnsiTheme="minorHAnsi"/>
-          <w:b/>
-          <w:lang w:eastAsia="en-US"/>
-        </w:rPr>
-      </w:pPr>
-      <w:r>
-        <w:rPr>
-          <w:rFonts w:asciiTheme="minorHAnsi" w:hAnsiTheme="minorHAnsi"/>
-          <w:lang w:eastAsia="en-US"/>
-        </w:rPr>
-        <w:t>Texto</w:t>
+          <w:lang w:eastAsia="en-US"/>
+        </w:rPr>
+      </w:pPr>
+      <w:r>
+        <w:rPr>
+          <w:rFonts w:asciiTheme="minorHAnsi" w:hAnsiTheme="minorHAnsi"/>
+          <w:lang w:eastAsia="en-US"/>
+        </w:rPr>
+        <w:t>O TC é</w:t>
+      </w:r>
+      <w:r>
+        <w:rPr>
+          <w:rFonts w:asciiTheme="minorHAnsi" w:hAnsiTheme="minorHAnsi"/>
+          <w:lang w:eastAsia="en-US"/>
+        </w:rPr>
+        <w:t xml:space="preserve"> um</w:t>
+      </w:r>
+      <w:r>
+        <w:rPr>
+          <w:rFonts w:asciiTheme="minorHAnsi" w:hAnsiTheme="minorHAnsi"/>
+          <w:lang w:eastAsia="en-US"/>
+        </w:rPr>
+        <w:t xml:space="preserve"> periférico responsável por fo</w:t>
+      </w:r>
+      <w:r>
+        <w:rPr>
+          <w:rFonts w:asciiTheme="minorHAnsi" w:hAnsiTheme="minorHAnsi"/>
+          <w:lang w:eastAsia="en-US"/>
+        </w:rPr>
+        <w:t>r</w:t>
+      </w:r>
+      <w:r>
+        <w:rPr>
+          <w:rFonts w:asciiTheme="minorHAnsi" w:hAnsiTheme="minorHAnsi"/>
+          <w:lang w:eastAsia="en-US"/>
+        </w:rPr>
+        <w:t>necer</w:t>
+      </w:r>
+      <w:r>
+        <w:rPr>
+          <w:rFonts w:asciiTheme="minorHAnsi" w:hAnsiTheme="minorHAnsi"/>
+          <w:lang w:eastAsia="en-US"/>
+        </w:rPr>
+        <w:t xml:space="preserve"> um desvio no firmware (interrupção) quanto este atinge o valor configurado. Basicamente, há um incremento a cada ciclo de </w:t>
+      </w:r>
+      <w:proofErr w:type="spellStart"/>
+      <w:r>
+        <w:rPr>
+          <w:rFonts w:asciiTheme="minorHAnsi" w:hAnsiTheme="minorHAnsi"/>
+          <w:lang w:eastAsia="en-US"/>
+        </w:rPr>
+        <w:t>clock</w:t>
+      </w:r>
+      <w:proofErr w:type="spellEnd"/>
+      <w:r>
+        <w:rPr>
+          <w:rFonts w:asciiTheme="minorHAnsi" w:hAnsiTheme="minorHAnsi"/>
+          <w:lang w:eastAsia="en-US"/>
+        </w:rPr>
+        <w:t>, porém este incremento pode ser configurado por outros registradores fazendo com que o tempo para o TC atingir o valor configurado varie conforme nossa necessidade.</w:t>
+      </w:r>
+    </w:p>
+    <w:p>
+      <w:pPr>
+        <w:pStyle w:val="SemEspaamento"/>
+        <w:rPr>
+          <w:rFonts w:asciiTheme="minorHAnsi" w:hAnsiTheme="minorHAnsi"/>
+          <w:lang w:eastAsia="en-US"/>
+        </w:rPr>
+      </w:pPr>
+    </w:p>
+    <w:p>
+      <w:pPr>
+        <w:ind w:firstLine="720"/>
+        <w:jc w:val="center"/>
+        <w:rPr>
+          <w:rFonts w:asciiTheme="minorHAnsi" w:hAnsiTheme="minorHAnsi" w:cstheme="minorHAnsi"/>
+          <w:i/>
+          <w:sz w:val="28"/>
+          <w:u w:val="single"/>
+        </w:rPr>
+      </w:pPr>
+      <w:r>
+        <w:rPr>
+          <w:rFonts w:asciiTheme="minorHAnsi" w:hAnsiTheme="minorHAnsi" w:cstheme="minorHAnsi"/>
+          <w:i/>
+          <w:sz w:val="28"/>
+          <w:u w:val="single"/>
+        </w:rPr>
+        <w:t>1.</w:t>
+      </w:r>
+      <w:r>
+        <w:rPr>
+          <w:rFonts w:asciiTheme="minorHAnsi" w:hAnsiTheme="minorHAnsi" w:cstheme="minorHAnsi"/>
+          <w:i/>
+          <w:sz w:val="28"/>
+          <w:u w:val="single"/>
+        </w:rPr>
+        <w:t>3</w:t>
+      </w:r>
+      <w:r>
+        <w:rPr>
+          <w:rFonts w:asciiTheme="minorHAnsi" w:hAnsiTheme="minorHAnsi" w:cstheme="minorHAnsi"/>
+          <w:i/>
+          <w:sz w:val="28"/>
+          <w:u w:val="single"/>
+        </w:rPr>
+        <w:t xml:space="preserve"> </w:t>
+      </w:r>
+      <w:r>
+        <w:rPr>
+          <w:rFonts w:asciiTheme="minorHAnsi" w:hAnsiTheme="minorHAnsi" w:cstheme="minorHAnsi"/>
+          <w:i/>
+          <w:sz w:val="28"/>
+          <w:u w:val="single"/>
+        </w:rPr>
+        <w:t>Endereços de PIOA, PIOB, ACC, UART1 e 2</w:t>
+      </w:r>
+    </w:p>
+    <w:p>
+      <w:pPr>
+        <w:pStyle w:val="SemEspaamento"/>
+        <w:jc w:val="both"/>
+        <w:rPr>
+          <w:rFonts w:asciiTheme="minorHAnsi" w:hAnsiTheme="minorHAnsi"/>
+          <w:lang w:eastAsia="en-US"/>
+        </w:rPr>
+      </w:pPr>
+      <w:r>
+        <w:rPr>
+          <w:rFonts w:asciiTheme="minorHAnsi" w:hAnsiTheme="minorHAnsi"/>
+          <w:lang w:eastAsia="en-US"/>
+        </w:rPr>
+        <w:t>PIOA:</w:t>
+      </w:r>
+      <w:r>
+        <w:rPr>
+          <w:rFonts w:asciiTheme="minorHAnsi" w:hAnsiTheme="minorHAnsi"/>
+          <w:lang w:eastAsia="en-US"/>
+        </w:rPr>
+        <w:t xml:space="preserve">  </w:t>
+      </w:r>
+      <w:r>
+        <w:rPr>
+          <w:rFonts w:asciiTheme="minorHAnsi" w:hAnsiTheme="minorHAnsi"/>
+          <w:lang w:eastAsia="en-US"/>
+        </w:rPr>
+        <w:t>0x400E0E00</w:t>
+      </w:r>
+    </w:p>
+    <w:p>
+      <w:pPr>
+        <w:pStyle w:val="SemEspaamento"/>
+        <w:jc w:val="both"/>
+        <w:rPr>
+          <w:rFonts w:asciiTheme="minorHAnsi" w:hAnsiTheme="minorHAnsi"/>
+          <w:lang w:eastAsia="en-US"/>
+        </w:rPr>
+      </w:pPr>
+      <w:r>
+        <w:rPr>
+          <w:rFonts w:asciiTheme="minorHAnsi" w:hAnsiTheme="minorHAnsi"/>
+          <w:lang w:eastAsia="en-US"/>
+        </w:rPr>
+        <w:t>PIOB:  0x400E1000</w:t>
+      </w:r>
+    </w:p>
+    <w:p>
+      <w:pPr>
+        <w:pStyle w:val="SemEspaamento"/>
+        <w:jc w:val="both"/>
+        <w:rPr>
+          <w:rFonts w:asciiTheme="minorHAnsi" w:hAnsiTheme="minorHAnsi"/>
+          <w:lang w:eastAsia="en-US"/>
+        </w:rPr>
+      </w:pPr>
+      <w:r>
+        <w:rPr>
+          <w:rFonts w:asciiTheme="minorHAnsi" w:hAnsiTheme="minorHAnsi"/>
+          <w:lang w:eastAsia="en-US"/>
+        </w:rPr>
+        <w:t>ACC:  0x40040000</w:t>
+      </w:r>
+    </w:p>
+    <w:p>
+      <w:pPr>
+        <w:pStyle w:val="SemEspaamento"/>
+        <w:jc w:val="both"/>
+        <w:rPr>
+          <w:rFonts w:asciiTheme="minorHAnsi" w:hAnsiTheme="minorHAnsi"/>
+          <w:lang w:eastAsia="en-US"/>
+        </w:rPr>
+      </w:pPr>
+      <w:r>
+        <w:rPr>
+          <w:rFonts w:asciiTheme="minorHAnsi" w:hAnsiTheme="minorHAnsi"/>
+          <w:lang w:eastAsia="en-US"/>
+        </w:rPr>
+        <w:t>UART1:  0x400E0800</w:t>
+      </w:r>
+    </w:p>
+    <w:p>
+      <w:pPr>
+        <w:pStyle w:val="SemEspaamento"/>
+        <w:jc w:val="both"/>
+        <w:rPr>
+          <w:rFonts w:asciiTheme="minorHAnsi" w:hAnsiTheme="minorHAnsi"/>
+          <w:lang w:eastAsia="en-US"/>
+        </w:rPr>
+      </w:pPr>
+      <w:r>
+        <w:rPr>
+          <w:rFonts w:asciiTheme="minorHAnsi" w:hAnsiTheme="minorHAnsi"/>
+          <w:lang w:eastAsia="en-US"/>
+        </w:rPr>
+        <w:t>U</w:t>
+      </w:r>
+      <w:r>
+        <w:rPr>
+          <w:rFonts w:asciiTheme="minorHAnsi" w:hAnsiTheme="minorHAnsi"/>
+          <w:lang w:eastAsia="en-US"/>
+        </w:rPr>
+        <w:t>SART0</w:t>
+      </w:r>
+      <w:r>
+        <w:rPr>
+          <w:rFonts w:asciiTheme="minorHAnsi" w:hAnsiTheme="minorHAnsi"/>
+          <w:lang w:eastAsia="en-US"/>
+        </w:rPr>
+        <w:t xml:space="preserve">: </w:t>
+      </w:r>
+      <w:r>
+        <w:rPr>
+          <w:rFonts w:asciiTheme="minorHAnsi" w:hAnsiTheme="minorHAnsi"/>
+          <w:lang w:eastAsia="en-US"/>
+        </w:rPr>
+        <w:t>0x4002400</w:t>
+      </w:r>
+    </w:p>
+    <w:p>
+      <w:pPr>
+        <w:pStyle w:val="SemEspaamento"/>
+        <w:jc w:val="both"/>
+        <w:rPr>
+          <w:rFonts w:asciiTheme="minorHAnsi" w:hAnsiTheme="minorHAnsi"/>
+          <w:lang w:eastAsia="en-US"/>
+        </w:rPr>
+      </w:pPr>
+    </w:p>
+    <w:p>
+      <w:pPr>
+        <w:spacing w:after="120"/>
+        <w:jc w:val="right"/>
+        <w:rPr>
+          <w:rFonts w:asciiTheme="minorHAnsi" w:hAnsiTheme="minorHAnsi" w:cstheme="minorHAnsi"/>
+          <w:i/>
+          <w:sz w:val="40"/>
+          <w:u w:val="single"/>
+          <w:lang w:val="en-US"/>
+        </w:rPr>
+      </w:pPr>
+      <w:r>
+        <w:rPr>
+          <w:rFonts w:asciiTheme="minorHAnsi" w:hAnsiTheme="minorHAnsi" w:cstheme="minorHAnsi"/>
+          <w:i/>
+          <w:sz w:val="32"/>
+          <w:u w:val="single"/>
+        </w:rPr>
+        <w:t xml:space="preserve">                                                     </w:t>
+      </w:r>
+      <w:r>
+        <w:rPr>
+          <w:rFonts w:asciiTheme="minorHAnsi" w:hAnsiTheme="minorHAnsi" w:cstheme="minorHAnsi"/>
+          <w:i/>
+          <w:sz w:val="32"/>
+          <w:u w:val="single"/>
+        </w:rPr>
+        <w:t xml:space="preserve">    </w:t>
+      </w:r>
+      <w:r>
+        <w:rPr>
+          <w:rFonts w:asciiTheme="minorHAnsi" w:hAnsiTheme="minorHAnsi" w:cstheme="minorHAnsi"/>
+          <w:i/>
+          <w:sz w:val="32"/>
+          <w:u w:val="single"/>
+        </w:rPr>
+        <w:t xml:space="preserve">   </w:t>
+      </w:r>
+      <w:r>
+        <w:rPr>
+          <w:rFonts w:asciiTheme="minorHAnsi" w:hAnsiTheme="minorHAnsi" w:cstheme="minorHAnsi"/>
+          <w:i/>
+          <w:sz w:val="40"/>
+          <w:u w:val="single"/>
+        </w:rPr>
+        <w:t xml:space="preserve"> </w:t>
+      </w:r>
+      <w:r>
+        <w:rPr>
+          <w:rFonts w:asciiTheme="minorHAnsi" w:hAnsiTheme="minorHAnsi" w:cstheme="minorHAnsi"/>
+          <w:i/>
+          <w:sz w:val="40"/>
+          <w:u w:val="single"/>
+          <w:lang w:val="en-US"/>
+        </w:rPr>
+        <w:t>2</w:t>
+      </w:r>
+      <w:r>
+        <w:rPr>
+          <w:rFonts w:asciiTheme="minorHAnsi" w:hAnsiTheme="minorHAnsi" w:cstheme="minorHAnsi"/>
+          <w:i/>
+          <w:sz w:val="40"/>
+          <w:u w:val="single"/>
+          <w:lang w:val="en-US"/>
+        </w:rPr>
+        <w:t xml:space="preserve"> </w:t>
+      </w:r>
+      <w:r>
+        <w:rPr>
+          <w:rFonts w:asciiTheme="minorHAnsi" w:hAnsiTheme="minorHAnsi" w:cstheme="minorHAnsi"/>
+          <w:i/>
+          <w:sz w:val="40"/>
+          <w:u w:val="single"/>
+          <w:lang w:val="en-US"/>
+        </w:rPr>
+        <w:t>PIO</w:t>
+      </w:r>
+    </w:p>
+    <w:p>
+      <w:pPr>
+        <w:spacing w:after="120"/>
+        <w:jc w:val="right"/>
+        <w:rPr>
+          <w:rFonts w:asciiTheme="minorHAnsi" w:hAnsiTheme="minorHAnsi" w:cstheme="minorHAnsi"/>
+          <w:i/>
+          <w:u w:val="single"/>
+          <w:lang w:val="en-US"/>
+        </w:rPr>
+      </w:pPr>
+    </w:p>
+    <w:p>
+      <w:pPr>
+        <w:ind w:firstLine="720"/>
+        <w:jc w:val="center"/>
+        <w:rPr>
+          <w:rFonts w:asciiTheme="minorHAnsi" w:hAnsiTheme="minorHAnsi" w:cstheme="minorHAnsi"/>
+          <w:i/>
+          <w:sz w:val="28"/>
+          <w:u w:val="single"/>
+        </w:rPr>
+      </w:pPr>
+      <w:proofErr w:type="gramStart"/>
+      <w:r>
+        <w:rPr>
+          <w:rFonts w:asciiTheme="minorHAnsi" w:hAnsiTheme="minorHAnsi" w:cstheme="minorHAnsi"/>
+          <w:i/>
+          <w:sz w:val="28"/>
+          <w:u w:val="single"/>
+        </w:rPr>
+        <w:t>2</w:t>
+      </w:r>
+      <w:r>
+        <w:rPr>
+          <w:rFonts w:asciiTheme="minorHAnsi" w:hAnsiTheme="minorHAnsi" w:cstheme="minorHAnsi"/>
+          <w:i/>
+          <w:sz w:val="28"/>
+          <w:u w:val="single"/>
+        </w:rPr>
+        <w:t xml:space="preserve">.1 </w:t>
+      </w:r>
+      <w:r>
+        <w:rPr>
+          <w:rFonts w:asciiTheme="minorHAnsi" w:hAnsiTheme="minorHAnsi" w:cstheme="minorHAnsi"/>
+          <w:i/>
+          <w:sz w:val="28"/>
+          <w:u w:val="single"/>
+        </w:rPr>
+        <w:t>Multiplexação</w:t>
+      </w:r>
+      <w:proofErr w:type="gramEnd"/>
+      <w:r>
+        <w:rPr>
+          <w:rFonts w:asciiTheme="minorHAnsi" w:hAnsiTheme="minorHAnsi" w:cstheme="minorHAnsi"/>
+          <w:i/>
+          <w:sz w:val="28"/>
+          <w:u w:val="single"/>
+        </w:rPr>
+        <w:t xml:space="preserve"> de a</w:t>
+      </w:r>
+      <w:r>
+        <w:rPr>
+          <w:rFonts w:asciiTheme="minorHAnsi" w:hAnsiTheme="minorHAnsi" w:cstheme="minorHAnsi"/>
+          <w:i/>
+          <w:sz w:val="28"/>
+          <w:u w:val="single"/>
+        </w:rPr>
+        <w:t xml:space="preserve">lguns pinos </w:t>
+      </w:r>
+      <w:proofErr w:type="spellStart"/>
+      <w:r>
+        <w:rPr>
+          <w:rFonts w:asciiTheme="minorHAnsi" w:hAnsiTheme="minorHAnsi" w:cstheme="minorHAnsi"/>
+          <w:i/>
+          <w:sz w:val="28"/>
+          <w:u w:val="single"/>
+        </w:rPr>
+        <w:t>uC</w:t>
+      </w:r>
+      <w:proofErr w:type="spellEnd"/>
+    </w:p>
+    <w:p>
+      <w:pPr>
+        <w:pStyle w:val="SemEspaamento"/>
+        <w:jc w:val="both"/>
+        <w:rPr>
+          <w:rFonts w:asciiTheme="minorHAnsi" w:hAnsiTheme="minorHAnsi"/>
+          <w:lang w:eastAsia="en-US"/>
+        </w:rPr>
+      </w:pPr>
+      <w:r>
+        <w:rPr>
+          <w:rFonts w:asciiTheme="minorHAnsi" w:hAnsiTheme="minorHAnsi"/>
+          <w:lang w:eastAsia="en-US"/>
+        </w:rPr>
+        <w:t>PA</w:t>
+      </w:r>
+      <w:r>
+        <w:rPr>
+          <w:rFonts w:asciiTheme="minorHAnsi" w:hAnsiTheme="minorHAnsi"/>
+          <w:lang w:eastAsia="en-US"/>
+        </w:rPr>
+        <w:t>1:</w:t>
+      </w:r>
+      <w:r>
+        <w:rPr>
+          <w:rFonts w:asciiTheme="minorHAnsi" w:hAnsiTheme="minorHAnsi"/>
+          <w:lang w:eastAsia="en-US"/>
+        </w:rPr>
+        <w:t xml:space="preserve">  PWMH1, TIOB0, A18 e WKUP1.</w:t>
+      </w:r>
+    </w:p>
+    <w:p>
+      <w:pPr>
+        <w:pStyle w:val="SemEspaamento"/>
+        <w:jc w:val="both"/>
+        <w:rPr>
+          <w:rFonts w:asciiTheme="minorHAnsi" w:hAnsiTheme="minorHAnsi"/>
+          <w:lang w:val="en-US" w:eastAsia="en-US"/>
+        </w:rPr>
+      </w:pPr>
+      <w:r>
+        <w:rPr>
+          <w:rFonts w:asciiTheme="minorHAnsi" w:hAnsiTheme="minorHAnsi"/>
+          <w:lang w:val="en-US" w:eastAsia="en-US"/>
+        </w:rPr>
+        <w:t>PB3: UTXD1, PCK2 e AD7.</w:t>
+      </w:r>
+    </w:p>
+    <w:p>
+      <w:pPr>
+        <w:pStyle w:val="SemEspaamento"/>
+        <w:jc w:val="both"/>
+        <w:rPr>
+          <w:rFonts w:asciiTheme="minorHAnsi" w:hAnsiTheme="minorHAnsi"/>
+          <w:lang w:eastAsia="en-US"/>
+        </w:rPr>
+      </w:pPr>
+      <w:r>
+        <w:rPr>
+          <w:rFonts w:asciiTheme="minorHAnsi" w:hAnsiTheme="minorHAnsi"/>
+          <w:lang w:eastAsia="en-US"/>
+        </w:rPr>
+        <w:t>PB1</w:t>
+      </w:r>
+      <w:r>
+        <w:rPr>
+          <w:rFonts w:asciiTheme="minorHAnsi" w:hAnsiTheme="minorHAnsi"/>
+          <w:lang w:eastAsia="en-US"/>
+        </w:rPr>
+        <w:t>2:</w:t>
+      </w:r>
+      <w:r>
+        <w:rPr>
+          <w:rFonts w:asciiTheme="minorHAnsi" w:hAnsiTheme="minorHAnsi"/>
+          <w:lang w:eastAsia="en-US"/>
+        </w:rPr>
+        <w:t xml:space="preserve"> PWML1 e ERASE.</w:t>
+      </w:r>
+      <w:r>
+        <w:rPr>
+          <w:rFonts w:asciiTheme="minorHAnsi" w:hAnsiTheme="minorHAnsi"/>
+          <w:lang w:eastAsia="en-US"/>
+        </w:rPr>
+        <w:t xml:space="preserve"> </w:t>
+      </w:r>
+    </w:p>
+    <w:p>
+      <w:pPr>
+        <w:pStyle w:val="SemEspaamento"/>
+        <w:jc w:val="both"/>
+        <w:rPr>
+          <w:rFonts w:asciiTheme="minorHAnsi" w:hAnsiTheme="minorHAnsi"/>
+          <w:lang w:eastAsia="en-US"/>
+        </w:rPr>
+      </w:pPr>
+      <w:r>
+        <w:rPr>
+          <w:rFonts w:asciiTheme="minorHAnsi" w:hAnsiTheme="minorHAnsi"/>
+          <w:lang w:eastAsia="en-US"/>
+        </w:rPr>
+        <w:t>PC1</w:t>
+      </w:r>
+      <w:r>
+        <w:rPr>
+          <w:rFonts w:asciiTheme="minorHAnsi" w:hAnsiTheme="minorHAnsi"/>
+          <w:lang w:eastAsia="en-US"/>
+        </w:rPr>
+        <w:t>2:</w:t>
+      </w:r>
+      <w:r>
+        <w:rPr>
+          <w:rFonts w:asciiTheme="minorHAnsi" w:hAnsiTheme="minorHAnsi"/>
+          <w:lang w:eastAsia="en-US"/>
+        </w:rPr>
+        <w:t xml:space="preserve"> NCS3 e AD12</w:t>
+      </w:r>
+      <w:r>
+        <w:rPr>
+          <w:rFonts w:asciiTheme="minorHAnsi" w:hAnsiTheme="minorHAnsi"/>
+          <w:lang w:eastAsia="en-US"/>
+        </w:rPr>
+        <w:t>.</w:t>
+      </w:r>
+    </w:p>
+    <w:p>
+      <w:pPr>
+        <w:pStyle w:val="SemEspaamento"/>
+        <w:jc w:val="both"/>
+        <w:rPr>
+          <w:rFonts w:asciiTheme="minorHAnsi" w:hAnsiTheme="minorHAnsi"/>
+          <w:lang w:eastAsia="en-US"/>
+        </w:rPr>
+      </w:pPr>
+      <w:r>
+        <w:rPr>
+          <w:rFonts w:asciiTheme="minorHAnsi" w:hAnsiTheme="minorHAnsi"/>
+          <w:lang w:eastAsia="en-US"/>
+        </w:rPr>
+        <w:t>PC20</w:t>
+      </w:r>
+      <w:r>
+        <w:rPr>
+          <w:rFonts w:asciiTheme="minorHAnsi" w:hAnsiTheme="minorHAnsi"/>
+          <w:lang w:eastAsia="en-US"/>
+        </w:rPr>
+        <w:t>: A2 e PWMH2.</w:t>
+      </w:r>
+    </w:p>
+    <w:p>
+      <w:pPr>
+        <w:pStyle w:val="SemEspaamento"/>
+        <w:jc w:val="both"/>
+        <w:rPr>
+          <w:rFonts w:asciiTheme="minorHAnsi" w:hAnsiTheme="minorHAnsi"/>
+          <w:lang w:eastAsia="en-US"/>
+        </w:rPr>
+      </w:pPr>
+    </w:p>
+    <w:p>
+      <w:pPr>
+        <w:ind w:firstLine="720"/>
+        <w:jc w:val="center"/>
+        <w:rPr>
+          <w:rFonts w:asciiTheme="minorHAnsi" w:hAnsiTheme="minorHAnsi" w:cstheme="minorHAnsi"/>
+          <w:i/>
+          <w:sz w:val="28"/>
+          <w:u w:val="single"/>
+        </w:rPr>
+      </w:pPr>
+      <w:r>
+        <w:rPr>
+          <w:noProof/>
+        </w:rPr>
+        <w:drawing>
+          <wp:anchor distT="0" distB="0" distL="114300" distR="114300" simplePos="0" relativeHeight="251658240" behindDoc="0" locked="0" layoutInCell="1" allowOverlap="1" wp14:anchorId="43E29A79" wp14:editId="674CEEFE">
+            <wp:simplePos x="0" y="0"/>
+            <wp:positionH relativeFrom="margin">
+              <wp:align>left</wp:align>
+            </wp:positionH>
+            <wp:positionV relativeFrom="paragraph">
+              <wp:posOffset>222885</wp:posOffset>
+            </wp:positionV>
+            <wp:extent cx="1753235" cy="1091565"/>
+            <wp:effectExtent l="0" t="0" r="0" b="0"/>
+            <wp:wrapSquare wrapText="bothSides"/>
+            <wp:docPr id="1" name="Imagem 1" descr="http://1.bp.blogspot.com/-bCA14_IzLy4/T0k4ZC1iSOI/AAAAAAAAAEA/7q_soYq9_wU/s1600/debouncing+6.gif"/>
+            <wp:cNvGraphicFramePr>
+              <a:graphicFrameLocks xmlns:a="http://schemas.openxmlformats.org/drawingml/2006/main" noChangeAspect="1"/>
+            </wp:cNvGraphicFramePr>
+            <a:graphic xmlns:a="http://schemas.openxmlformats.org/drawingml/2006/main">
+              <a:graphicData uri="http://schemas.openxmlformats.org/drawingml/2006/picture">
+                <pic:pic xmlns:pic="http://schemas.openxmlformats.org/drawingml/2006/picture">
+                  <pic:nvPicPr>
+                    <pic:cNvPr id="0" name="Picture 1" descr="http://1.bp.blogspot.com/-bCA14_IzLy4/T0k4ZC1iSOI/AAAAAAAAAEA/7q_soYq9_wU/s1600/debouncing+6.gif"/>
+                    <pic:cNvPicPr>
+                      <a:picLocks noChangeAspect="1" noChangeArrowheads="1"/>
+                    </pic:cNvPicPr>
+                  </pic:nvPicPr>
+                  <pic:blipFill rotWithShape="1">
+                    <a:blip r:embed="rId9" cstate="print">
+                      <a:extLst>
+                        <a:ext uri="{28A0092B-C50C-407E-A947-70E740481C1C}">
+                          <a14:useLocalDpi xmlns:a14="http://schemas.microsoft.com/office/drawing/2010/main" val="0"/>
+                        </a:ext>
+                      </a:extLst>
+                    </a:blip>
+                    <a:srcRect b="25210"/>
+                    <a:stretch/>
+                  </pic:blipFill>
+                  <pic:spPr bwMode="auto">
+                    <a:xfrm>
+                      <a:off x="0" y="0"/>
+                      <a:ext cx="1753235" cy="1091565"/>
+                    </a:xfrm>
+                    <a:prstGeom prst="rect">
+                      <a:avLst/>
+                    </a:prstGeom>
+                    <a:noFill/>
+                    <a:ln>
+                      <a:noFill/>
+                    </a:ln>
+                    <a:extLst>
+                      <a:ext uri="{53640926-AAD7-44D8-BBD7-CCE9431645EC}">
+                        <a14:shadowObscured xmlns:a14="http://schemas.microsoft.com/office/drawing/2010/main"/>
+                      </a:ext>
+                    </a:extLst>
+                  </pic:spPr>
+                </pic:pic>
+              </a:graphicData>
+            </a:graphic>
+          </wp:anchor>
+        </w:drawing>
+      </w:r>
+      <w:r>
+        <w:rPr>
+          <w:rFonts w:asciiTheme="minorHAnsi" w:hAnsiTheme="minorHAnsi" w:cstheme="minorHAnsi"/>
+          <w:i/>
+          <w:sz w:val="28"/>
+          <w:u w:val="single"/>
+        </w:rPr>
+        <w:t>2</w:t>
+      </w:r>
+      <w:r>
+        <w:rPr>
+          <w:rFonts w:asciiTheme="minorHAnsi" w:hAnsiTheme="minorHAnsi" w:cstheme="minorHAnsi"/>
+          <w:i/>
+          <w:sz w:val="28"/>
+          <w:u w:val="single"/>
+        </w:rPr>
+        <w:t>.2</w:t>
+      </w:r>
+      <w:r>
+        <w:rPr>
+          <w:rFonts w:asciiTheme="minorHAnsi" w:hAnsiTheme="minorHAnsi" w:cstheme="minorHAnsi"/>
+          <w:i/>
+          <w:sz w:val="28"/>
+          <w:u w:val="single"/>
+        </w:rPr>
+        <w:t xml:space="preserve"> </w:t>
+      </w:r>
+      <w:proofErr w:type="spellStart"/>
+      <w:r>
+        <w:rPr>
+          <w:rFonts w:asciiTheme="minorHAnsi" w:hAnsiTheme="minorHAnsi" w:cstheme="minorHAnsi"/>
+          <w:i/>
+          <w:sz w:val="28"/>
+          <w:u w:val="single"/>
+        </w:rPr>
+        <w:t>Debouncing</w:t>
+      </w:r>
+      <w:proofErr w:type="spellEnd"/>
+    </w:p>
+    <w:p>
+      <w:pPr>
+        <w:pStyle w:val="SemEspaamento"/>
+        <w:jc w:val="both"/>
+        <w:rPr>
+          <w:rFonts w:asciiTheme="minorHAnsi" w:hAnsiTheme="minorHAnsi"/>
+          <w:lang w:eastAsia="en-US"/>
+        </w:rPr>
+      </w:pPr>
+      <w:proofErr w:type="spellStart"/>
+      <w:r>
+        <w:rPr>
+          <w:rFonts w:asciiTheme="minorHAnsi" w:hAnsiTheme="minorHAnsi"/>
+          <w:lang w:eastAsia="en-US"/>
+        </w:rPr>
+        <w:t>Bouncing</w:t>
+      </w:r>
+      <w:proofErr w:type="spellEnd"/>
+      <w:r>
+        <w:rPr>
+          <w:rFonts w:asciiTheme="minorHAnsi" w:hAnsiTheme="minorHAnsi"/>
+          <w:lang w:eastAsia="en-US"/>
+        </w:rPr>
+        <w:t xml:space="preserve"> são sinais indesejáveis nos circuitos</w:t>
+      </w:r>
+      <w:r>
+        <w:rPr>
+          <w:rFonts w:asciiTheme="minorHAnsi" w:hAnsiTheme="minorHAnsi"/>
+          <w:lang w:eastAsia="en-US"/>
+        </w:rPr>
+        <w:t xml:space="preserve"> normalmente causados pela natureza mecânica das chaves. Esses sinais nada mais são que oscilações durante a transição pressionamento e soltura do dispositivo mecânico.</w:t>
+      </w:r>
+    </w:p>
+    <w:p>
+      <w:pPr>
+        <w:pStyle w:val="SemEspaamento"/>
+        <w:jc w:val="both"/>
+        <w:rPr>
+          <w:rFonts w:asciiTheme="minorHAnsi" w:hAnsiTheme="minorHAnsi"/>
+          <w:lang w:eastAsia="en-US"/>
+        </w:rPr>
+      </w:pPr>
+    </w:p>
+    <w:p>
+      <w:pPr>
+        <w:pStyle w:val="SemEspaamento"/>
+        <w:jc w:val="both"/>
+        <w:rPr>
+          <w:noProof/>
+        </w:rPr>
+      </w:pPr>
+    </w:p>
+    <w:p>
+      <w:pPr>
+        <w:pStyle w:val="SemEspaamento"/>
+        <w:jc w:val="both"/>
+        <w:rPr>
+          <w:noProof/>
+        </w:rPr>
+      </w:pPr>
+    </w:p>
+    <w:p>
+      <w:pPr>
+        <w:ind w:firstLine="720"/>
+        <w:jc w:val="center"/>
+        <w:rPr>
+          <w:rFonts w:asciiTheme="minorHAnsi" w:hAnsiTheme="minorHAnsi" w:cstheme="minorHAnsi"/>
+          <w:i/>
+          <w:sz w:val="28"/>
+          <w:u w:val="single"/>
+        </w:rPr>
+      </w:pPr>
+      <w:proofErr w:type="gramStart"/>
+      <w:r>
+        <w:rPr>
+          <w:rFonts w:asciiTheme="minorHAnsi" w:hAnsiTheme="minorHAnsi" w:cstheme="minorHAnsi"/>
+          <w:i/>
+          <w:sz w:val="28"/>
+          <w:u w:val="single"/>
+        </w:rPr>
+        <w:lastRenderedPageBreak/>
+        <w:t>2</w:t>
+      </w:r>
+      <w:r>
+        <w:rPr>
+          <w:rFonts w:asciiTheme="minorHAnsi" w:hAnsiTheme="minorHAnsi" w:cstheme="minorHAnsi"/>
+          <w:i/>
+          <w:sz w:val="28"/>
+          <w:u w:val="single"/>
+        </w:rPr>
+        <w:t>.</w:t>
+      </w:r>
+      <w:r>
+        <w:rPr>
+          <w:rFonts w:asciiTheme="minorHAnsi" w:hAnsiTheme="minorHAnsi" w:cstheme="minorHAnsi"/>
+          <w:i/>
+          <w:sz w:val="28"/>
+          <w:u w:val="single"/>
+        </w:rPr>
+        <w:t>3 Algoritmo</w:t>
+      </w:r>
+      <w:proofErr w:type="gramEnd"/>
+      <w:r>
+        <w:rPr>
+          <w:rFonts w:asciiTheme="minorHAnsi" w:hAnsiTheme="minorHAnsi" w:cstheme="minorHAnsi"/>
+          <w:i/>
+          <w:sz w:val="28"/>
+          <w:u w:val="single"/>
+        </w:rPr>
+        <w:t xml:space="preserve"> de </w:t>
+      </w:r>
+      <w:proofErr w:type="spellStart"/>
+      <w:r>
+        <w:rPr>
+          <w:rFonts w:asciiTheme="minorHAnsi" w:hAnsiTheme="minorHAnsi" w:cstheme="minorHAnsi"/>
+          <w:i/>
+          <w:sz w:val="28"/>
+          <w:u w:val="single"/>
+        </w:rPr>
+        <w:t>Debouncing</w:t>
+      </w:r>
+      <w:proofErr w:type="spellEnd"/>
+    </w:p>
+    <w:p>
+      <w:pPr>
+        <w:pStyle w:val="SemEspaamento"/>
+        <w:jc w:val="both"/>
+        <w:rPr>
+          <w:rFonts w:asciiTheme="minorHAnsi" w:hAnsiTheme="minorHAnsi"/>
+          <w:lang w:eastAsia="en-US"/>
+        </w:rPr>
+      </w:pPr>
+      <w:r>
+        <w:rPr>
+          <w:rFonts w:asciiTheme="minorHAnsi" w:hAnsiTheme="minorHAnsi"/>
+          <w:lang w:eastAsia="en-US"/>
+        </w:rPr>
+        <w:t xml:space="preserve">Uma técnica simples para evitar o </w:t>
+      </w:r>
+      <w:proofErr w:type="spellStart"/>
+      <w:r>
+        <w:rPr>
+          <w:rFonts w:asciiTheme="minorHAnsi" w:hAnsiTheme="minorHAnsi"/>
+          <w:lang w:eastAsia="en-US"/>
+        </w:rPr>
+        <w:t>boucing</w:t>
+      </w:r>
+      <w:proofErr w:type="spellEnd"/>
+      <w:r>
+        <w:rPr>
+          <w:rFonts w:asciiTheme="minorHAnsi" w:hAnsiTheme="minorHAnsi"/>
+          <w:lang w:eastAsia="en-US"/>
+        </w:rPr>
+        <w:t xml:space="preserve"> é verificar o pino de leitura do </w:t>
+      </w:r>
+      <w:proofErr w:type="spellStart"/>
+      <w:r>
+        <w:rPr>
+          <w:rFonts w:asciiTheme="minorHAnsi" w:hAnsiTheme="minorHAnsi"/>
+          <w:lang w:eastAsia="en-US"/>
+        </w:rPr>
+        <w:t>uC</w:t>
+      </w:r>
+      <w:proofErr w:type="spellEnd"/>
+      <w:r>
+        <w:rPr>
+          <w:rFonts w:asciiTheme="minorHAnsi" w:hAnsiTheme="minorHAnsi"/>
+          <w:lang w:eastAsia="en-US"/>
+        </w:rPr>
+        <w:t xml:space="preserve"> durante algum tempo</w:t>
+      </w:r>
+      <w:r>
+        <w:rPr>
+          <w:rFonts w:asciiTheme="minorHAnsi" w:hAnsiTheme="minorHAnsi"/>
+          <w:lang w:eastAsia="en-US"/>
+        </w:rPr>
+        <w:t xml:space="preserve"> e validar o pressionamento somente quando o sinal for o mesmo em todo o intervalo de tempo.</w:t>
+      </w:r>
+      <w:r>
+        <w:rPr>
+          <w:rFonts w:asciiTheme="minorHAnsi" w:hAnsiTheme="minorHAnsi"/>
+          <w:lang w:eastAsia="en-US"/>
+        </w:rPr>
+        <w:t xml:space="preserve"> </w:t>
+      </w:r>
+    </w:p>
+    <w:p>
+      <w:pPr>
+        <w:pStyle w:val="SemEspaamento"/>
+        <w:jc w:val="both"/>
+        <w:rPr>
+          <w:rFonts w:asciiTheme="minorHAnsi" w:hAnsiTheme="minorHAnsi"/>
+          <w:lang w:eastAsia="en-US"/>
+        </w:rPr>
+      </w:pPr>
+    </w:p>
+    <w:p>
+      <w:pPr>
+        <w:ind w:firstLine="720"/>
+        <w:jc w:val="center"/>
+        <w:rPr>
+          <w:rFonts w:asciiTheme="minorHAnsi" w:hAnsiTheme="minorHAnsi" w:cstheme="minorHAnsi"/>
+          <w:i/>
+          <w:sz w:val="28"/>
+          <w:u w:val="single"/>
+        </w:rPr>
+      </w:pPr>
+      <w:r>
+        <w:rPr>
+          <w:rFonts w:asciiTheme="minorHAnsi" w:hAnsiTheme="minorHAnsi" w:cstheme="minorHAnsi"/>
+          <w:i/>
+          <w:sz w:val="28"/>
+          <w:u w:val="single"/>
+        </w:rPr>
+        <w:t>2</w:t>
+      </w:r>
+      <w:r>
+        <w:rPr>
+          <w:rFonts w:asciiTheme="minorHAnsi" w:hAnsiTheme="minorHAnsi" w:cstheme="minorHAnsi"/>
+          <w:i/>
+          <w:sz w:val="28"/>
+          <w:u w:val="single"/>
+        </w:rPr>
+        <w:t>.</w:t>
+      </w:r>
+      <w:r>
+        <w:rPr>
+          <w:rFonts w:asciiTheme="minorHAnsi" w:hAnsiTheme="minorHAnsi" w:cstheme="minorHAnsi"/>
+          <w:i/>
+          <w:sz w:val="28"/>
+          <w:u w:val="single"/>
+        </w:rPr>
+        <w:t>4</w:t>
+      </w:r>
+      <w:r>
+        <w:rPr>
+          <w:rFonts w:asciiTheme="minorHAnsi" w:hAnsiTheme="minorHAnsi" w:cstheme="minorHAnsi"/>
+          <w:i/>
+          <w:sz w:val="28"/>
+          <w:u w:val="single"/>
+        </w:rPr>
+        <w:t xml:space="preserve"> </w:t>
+      </w:r>
+      <w:proofErr w:type="spellStart"/>
+      <w:r>
+        <w:rPr>
+          <w:rFonts w:asciiTheme="minorHAnsi" w:hAnsiTheme="minorHAnsi" w:cstheme="minorHAnsi"/>
+          <w:i/>
+          <w:sz w:val="28"/>
+          <w:u w:val="single"/>
+        </w:rPr>
+        <w:t>Race</w:t>
+      </w:r>
+      <w:proofErr w:type="spellEnd"/>
+      <w:r>
+        <w:rPr>
+          <w:rFonts w:asciiTheme="minorHAnsi" w:hAnsiTheme="minorHAnsi" w:cstheme="minorHAnsi"/>
+          <w:i/>
+          <w:sz w:val="28"/>
+          <w:u w:val="single"/>
+        </w:rPr>
+        <w:t xml:space="preserve"> </w:t>
+      </w:r>
+      <w:proofErr w:type="spellStart"/>
+      <w:r>
+        <w:rPr>
+          <w:rFonts w:asciiTheme="minorHAnsi" w:hAnsiTheme="minorHAnsi" w:cstheme="minorHAnsi"/>
+          <w:i/>
+          <w:sz w:val="28"/>
+          <w:u w:val="single"/>
+        </w:rPr>
+        <w:t>Conditions</w:t>
+      </w:r>
+      <w:proofErr w:type="spellEnd"/>
+    </w:p>
+    <w:p>
+      <w:pPr>
+        <w:pStyle w:val="SemEspaamento"/>
+        <w:jc w:val="both"/>
+        <w:rPr>
+          <w:rFonts w:asciiTheme="minorHAnsi" w:hAnsiTheme="minorHAnsi"/>
+          <w:lang w:eastAsia="en-US"/>
+        </w:rPr>
+      </w:pPr>
+      <w:r>
+        <w:rPr>
+          <w:rFonts w:asciiTheme="minorHAnsi" w:hAnsiTheme="minorHAnsi"/>
+          <w:lang w:eastAsia="en-US"/>
+        </w:rPr>
+        <w:t>É um</w:t>
+      </w:r>
+      <w:r>
+        <w:rPr>
+          <w:rFonts w:asciiTheme="minorHAnsi" w:hAnsiTheme="minorHAnsi"/>
+          <w:lang w:eastAsia="en-US"/>
+        </w:rPr>
+        <w:t>a</w:t>
+      </w:r>
+      <w:r>
+        <w:rPr>
+          <w:rFonts w:asciiTheme="minorHAnsi" w:hAnsiTheme="minorHAnsi"/>
+          <w:lang w:eastAsia="en-US"/>
+        </w:rPr>
+        <w:t xml:space="preserve"> condição que ocorre quando 2</w:t>
+      </w:r>
+      <w:r>
+        <w:rPr>
+          <w:rFonts w:asciiTheme="minorHAnsi" w:hAnsiTheme="minorHAnsi"/>
+          <w:lang w:eastAsia="en-US"/>
+        </w:rPr>
+        <w:t xml:space="preserve"> ou mais</w:t>
+      </w:r>
+      <w:r>
+        <w:rPr>
+          <w:rFonts w:asciiTheme="minorHAnsi" w:hAnsiTheme="minorHAnsi"/>
+          <w:lang w:eastAsia="en-US"/>
+        </w:rPr>
+        <w:t xml:space="preserve"> “agentes” podem usar o mesmo “bit”</w:t>
+      </w:r>
+      <w:r>
+        <w:rPr>
+          <w:rFonts w:asciiTheme="minorHAnsi" w:hAnsiTheme="minorHAnsi"/>
+          <w:lang w:eastAsia="en-US"/>
+        </w:rPr>
+        <w:t>. Então somente o último a alterar esse bit saberá estado real dele.</w:t>
+      </w:r>
+    </w:p>
+    <w:p>
+      <w:pPr>
+        <w:pStyle w:val="SemEspaamento"/>
+        <w:jc w:val="both"/>
+        <w:rPr>
+          <w:rFonts w:asciiTheme="minorHAnsi" w:hAnsiTheme="minorHAnsi"/>
+          <w:lang w:eastAsia="en-US"/>
+        </w:rPr>
+      </w:pPr>
+    </w:p>
+    <w:p>
+      <w:pPr>
+        <w:ind w:firstLine="720"/>
+        <w:jc w:val="center"/>
+        <w:rPr>
+          <w:rFonts w:asciiTheme="minorHAnsi" w:hAnsiTheme="minorHAnsi" w:cstheme="minorHAnsi"/>
+          <w:i/>
+          <w:sz w:val="28"/>
+          <w:u w:val="single"/>
+        </w:rPr>
+      </w:pPr>
+      <w:r>
+        <w:rPr>
+          <w:rFonts w:asciiTheme="minorHAnsi" w:hAnsiTheme="minorHAnsi" w:cstheme="minorHAnsi"/>
+          <w:i/>
+          <w:sz w:val="28"/>
+          <w:u w:val="single"/>
+        </w:rPr>
+        <w:t>2</w:t>
+      </w:r>
+      <w:r>
+        <w:rPr>
+          <w:rFonts w:asciiTheme="minorHAnsi" w:hAnsiTheme="minorHAnsi" w:cstheme="minorHAnsi"/>
+          <w:i/>
+          <w:sz w:val="28"/>
+          <w:u w:val="single"/>
+        </w:rPr>
+        <w:t>.</w:t>
+      </w:r>
+      <w:r>
+        <w:rPr>
+          <w:rFonts w:asciiTheme="minorHAnsi" w:hAnsiTheme="minorHAnsi" w:cstheme="minorHAnsi"/>
+          <w:i/>
+          <w:sz w:val="28"/>
+          <w:u w:val="single"/>
+        </w:rPr>
+        <w:t>5</w:t>
+      </w:r>
+      <w:r>
+        <w:rPr>
+          <w:rFonts w:asciiTheme="minorHAnsi" w:hAnsiTheme="minorHAnsi" w:cstheme="minorHAnsi"/>
+          <w:i/>
+          <w:sz w:val="28"/>
+          <w:u w:val="single"/>
+        </w:rPr>
+        <w:t xml:space="preserve"> </w:t>
+      </w:r>
+      <w:r>
+        <w:rPr>
+          <w:rFonts w:asciiTheme="minorHAnsi" w:hAnsiTheme="minorHAnsi" w:cstheme="minorHAnsi"/>
+          <w:i/>
+          <w:sz w:val="28"/>
+          <w:u w:val="single"/>
+        </w:rPr>
+        <w:t xml:space="preserve">Como a arquitetura do Hardware evita </w:t>
+      </w:r>
+      <w:proofErr w:type="spellStart"/>
+      <w:r>
+        <w:rPr>
+          <w:rFonts w:asciiTheme="minorHAnsi" w:hAnsiTheme="minorHAnsi" w:cstheme="minorHAnsi"/>
+          <w:i/>
+          <w:sz w:val="28"/>
+          <w:u w:val="single"/>
+        </w:rPr>
+        <w:t>Race</w:t>
+      </w:r>
+      <w:proofErr w:type="spellEnd"/>
+      <w:r>
+        <w:rPr>
+          <w:rFonts w:asciiTheme="minorHAnsi" w:hAnsiTheme="minorHAnsi" w:cstheme="minorHAnsi"/>
+          <w:i/>
+          <w:sz w:val="28"/>
+          <w:u w:val="single"/>
+        </w:rPr>
+        <w:t xml:space="preserve"> </w:t>
+      </w:r>
+      <w:proofErr w:type="spellStart"/>
+      <w:r>
+        <w:rPr>
+          <w:rFonts w:asciiTheme="minorHAnsi" w:hAnsiTheme="minorHAnsi" w:cstheme="minorHAnsi"/>
+          <w:i/>
+          <w:sz w:val="28"/>
+          <w:u w:val="single"/>
+        </w:rPr>
+        <w:t>Conditions</w:t>
+      </w:r>
+      <w:proofErr w:type="spellEnd"/>
+    </w:p>
+    <w:p>
+      <w:pPr>
+        <w:pStyle w:val="SemEspaamento"/>
+        <w:jc w:val="both"/>
+        <w:rPr>
+          <w:rFonts w:asciiTheme="minorHAnsi" w:hAnsiTheme="minorHAnsi"/>
+          <w:lang w:eastAsia="en-US"/>
+        </w:rPr>
+      </w:pPr>
+      <w:r>
+        <w:rPr>
+          <w:rFonts w:asciiTheme="minorHAnsi" w:hAnsiTheme="minorHAnsi"/>
+          <w:lang w:eastAsia="en-US"/>
+        </w:rPr>
+        <w:t>....</w:t>
+      </w:r>
+    </w:p>
+    <w:p>
+      <w:pPr>
+        <w:pStyle w:val="SemEspaamento"/>
+        <w:jc w:val="both"/>
+        <w:rPr>
+          <w:rFonts w:asciiTheme="minorHAnsi" w:hAnsiTheme="minorHAnsi"/>
+          <w:lang w:eastAsia="en-US"/>
+        </w:rPr>
+      </w:pPr>
+    </w:p>
+    <w:p>
+      <w:pPr>
+        <w:ind w:firstLine="720"/>
+        <w:jc w:val="center"/>
+        <w:rPr>
+          <w:rFonts w:asciiTheme="minorHAnsi" w:hAnsiTheme="minorHAnsi" w:cstheme="minorHAnsi"/>
+          <w:i/>
+          <w:sz w:val="28"/>
+          <w:u w:val="single"/>
+        </w:rPr>
+      </w:pPr>
+      <w:r>
+        <w:rPr>
+          <w:rFonts w:asciiTheme="minorHAnsi" w:hAnsiTheme="minorHAnsi" w:cstheme="minorHAnsi"/>
+          <w:i/>
+          <w:sz w:val="28"/>
+          <w:u w:val="single"/>
+        </w:rPr>
+        <w:t>2</w:t>
+      </w:r>
+      <w:r>
+        <w:rPr>
+          <w:rFonts w:asciiTheme="minorHAnsi" w:hAnsiTheme="minorHAnsi" w:cstheme="minorHAnsi"/>
+          <w:i/>
+          <w:sz w:val="28"/>
+          <w:u w:val="single"/>
+        </w:rPr>
+        <w:t>.</w:t>
+      </w:r>
+      <w:r>
+        <w:rPr>
+          <w:rFonts w:asciiTheme="minorHAnsi" w:hAnsiTheme="minorHAnsi" w:cstheme="minorHAnsi"/>
+          <w:i/>
+          <w:sz w:val="28"/>
+          <w:u w:val="single"/>
+        </w:rPr>
+        <w:t>6</w:t>
+      </w:r>
+      <w:r>
+        <w:rPr>
+          <w:rFonts w:asciiTheme="minorHAnsi" w:hAnsiTheme="minorHAnsi" w:cstheme="minorHAnsi"/>
+          <w:i/>
+          <w:sz w:val="28"/>
+          <w:u w:val="single"/>
+        </w:rPr>
+        <w:t xml:space="preserve"> </w:t>
+      </w:r>
+      <w:r>
+        <w:rPr>
+          <w:rFonts w:asciiTheme="minorHAnsi" w:hAnsiTheme="minorHAnsi" w:cstheme="minorHAnsi"/>
+          <w:i/>
+          <w:sz w:val="28"/>
+          <w:u w:val="single"/>
+        </w:rPr>
+        <w:t>&lt;Síntese do Funcionamento do PIO</w:t>
+      </w:r>
+    </w:p>
+    <w:p>
+      <w:pPr>
+        <w:pStyle w:val="SemEspaamento"/>
+        <w:jc w:val="both"/>
+        <w:rPr>
+          <w:rFonts w:asciiTheme="minorHAnsi" w:hAnsiTheme="minorHAnsi"/>
+          <w:lang w:eastAsia="en-US"/>
+        </w:rPr>
+      </w:pPr>
+      <w:r>
+        <w:rPr>
+          <w:rFonts w:asciiTheme="minorHAnsi" w:hAnsiTheme="minorHAnsi"/>
+          <w:lang w:eastAsia="en-US"/>
+        </w:rPr>
+        <w:t>....</w:t>
       </w:r>
       <w:bookmarkStart w:id="0" w:name="_GoBack"/>
       <w:bookmarkEnd w:id="0"/>
     </w:p>
+    <w:p>
+      <w:pPr>
+        <w:pStyle w:val="SemEspaamento"/>
+        <w:jc w:val="both"/>
+        <w:rPr>
+          <w:rFonts w:asciiTheme="minorHAnsi" w:hAnsiTheme="minorHAnsi"/>
+          <w:lang w:eastAsia="en-US"/>
+        </w:rPr>
+      </w:pPr>
+    </w:p>
     <w:sectPr>
-      <w:footerReference w:type="default" r:id="rId9"/>
+      <w:footerReference w:type="default" r:id="rId10"/>
       <w:pgSz w:w="11906" w:h="16838"/>
       <w:pgMar w:top="1417" w:right="1701" w:bottom="1417" w:left="1701" w:header="708" w:footer="708" w:gutter="0"/>
       <w:cols w:space="708"/>
@@ -931,7 +2333,7 @@
           <w:rPr>
             <w:noProof/>
           </w:rPr>
-          <w:t>1</w:t>
+          <w:t>2</w:t>
         </w:r>
         <w:r>
           <w:rPr>
@@ -3378,6 +4780,16 @@
       <w:u w:val="single"/>
     </w:rPr>
   </w:style>
+  <w:style w:type="paragraph" w:styleId="SemEspaamento">
+    <w:name w:val="No Spacing"/>
+    <w:uiPriority w:val="1"/>
+    <w:qFormat/>
+    <w:rsid w:val="00E66612"/>
+    <w:rPr>
+      <w:sz w:val="24"/>
+      <w:szCs w:val="24"/>
+    </w:rPr>
+  </w:style>
 </w:styles>
 </file>
 
@@ -3671,7 +5083,7 @@
 </file>
 
 <file path=customXml/itemProps1.xml><?xml version="1.0" encoding="utf-8"?>
-<ds:datastoreItem xmlns:ds="http://schemas.openxmlformats.org/officeDocument/2006/customXml" ds:itemID="{2A795418-BD16-4A44-A0B6-FE0B8C752578}">
+<ds:datastoreItem xmlns:ds="http://schemas.openxmlformats.org/officeDocument/2006/customXml" ds:itemID="{0FFDB75B-741E-476C-B2B4-F91295CCA8E9}">
   <ds:schemaRefs>
     <ds:schemaRef ds:uri="http://schemas.openxmlformats.org/officeDocument/2006/bibliography"/>
   </ds:schemaRefs>

</xml_diff>